<commit_message>
Contribute yesterdays code and stash in github
</commit_message>
<xml_diff>
--- a/Product_Output/SEEA_CF and Ocean-Specific Components.docx
+++ b/Product_Output/SEEA_CF and Ocean-Specific Components.docx
@@ -7,7 +7,7 @@
         <w:pStyle w:val="Title"/>
       </w:pPr>
       <w:r>
-        <w:t xml:space="preserve">Ocean Accounts</w:t>
+        <w:t xml:space="preserve">Pacific Regional Environmental Accounts</w:t>
       </w:r>
     </w:p>
     <w:p>
@@ -15,17 +15,7 @@
         <w:pStyle w:val="Subtitle"/>
       </w:pPr>
       <w:r>
-        <w:t xml:space="preserve">Ocean-Specific Components of the</w:t>
-      </w:r>
-      <w:r>
-        <w:t xml:space="preserve"> </w:t>
-      </w:r>
-      <w:r>
-        <w:rPr>
-          <w:i/>
-          <w:iCs/>
-        </w:rPr>
-        <w:t xml:space="preserve">System of Environmental-Economic Accounting - Central Framework</w:t>
+        <w:t xml:space="preserve">Incorporating Ocean Accounts through Digital Earth Pacific and FAME Data Sources</w:t>
       </w:r>
     </w:p>
     <w:p>
@@ -41,7 +31,7 @@
         <w:pStyle w:val="Date"/>
       </w:pPr>
       <w:r>
-        <w:t xml:space="preserve">18 July 2025</w:t>
+        <w:t xml:space="preserve">24 July 2025</w:t>
       </w:r>
     </w:p>
     <w:p>
@@ -49,7 +39,7 @@
         <w:br w:type="page"/>
       </w:r>
     </w:p>
-    <w:bookmarkStart w:id="28" w:name="introduction"/>
+    <w:bookmarkStart w:id="29" w:name="introduction"/>
     <w:p>
       <w:pPr>
         <w:pStyle w:val="Heading1"/>
@@ -81,7 +71,7 @@
         <w:t xml:space="preserve">Secondly, potentially (and ironically) as climate change worsens, the most valuable aspect of the Pacific Ocean could be the continued existance of its rich and life-sustaining biodiversity. Ocean Accounts provide an evidence-based frameworks for the development of markets in the protection of biodiversity, potentially another source of funding running counter too climate change: as climate change negatively impacts habitats, protecting existing habitats and preserving biodiversity becomes increasingly more valueable in a more harsh and extreme world environment.</w:t>
       </w:r>
     </w:p>
-    <w:bookmarkStart w:id="21" w:name="Xe1590464b2ecdd13dc6c4c210864dab590fcd4e"/>
+    <w:bookmarkStart w:id="22" w:name="Xe1590464b2ecdd13dc6c4c210864dab590fcd4e"/>
     <w:p>
       <w:pPr>
         <w:pStyle w:val="Heading2"/>
@@ -187,8 +177,8 @@
         <w:t xml:space="preserve">Nearly 4,000 people were temporarily relocated due to natural disasters.</w:t>
       </w:r>
     </w:p>
-    <w:bookmarkEnd w:id="21"/>
-    <w:bookmarkStart w:id="22" w:name="Xecc9dabe100942a0242dd54246b3d645f5ab0ce"/>
+    <w:bookmarkEnd w:id="22"/>
+    <w:bookmarkStart w:id="23" w:name="Xecc9dabe100942a0242dd54246b3d645f5ab0ce"/>
     <w:p>
       <w:pPr>
         <w:pStyle w:val="Heading2"/>
@@ -214,8 +204,8 @@
         <w:t xml:space="preserve">PICTs labour markets are impacted by the effects of hurricanes and drought on domestic employment options, making the most capable seek income from overseas countries, sending remittences back to home country dependences.</w:t>
       </w:r>
     </w:p>
-    <w:bookmarkEnd w:id="22"/>
-    <w:bookmarkStart w:id="24" w:name="X196c7e912f92ec48f68ecad0cb414bbb9e43de2"/>
+    <w:bookmarkEnd w:id="23"/>
+    <w:bookmarkStart w:id="25" w:name="X196c7e912f92ec48f68ecad0cb414bbb9e43de2"/>
     <w:p>
       <w:pPr>
         <w:pStyle w:val="Heading2"/>
@@ -262,8 +252,8 @@
       <w:pPr>
         <w:pStyle w:val="TableCaption"/>
       </w:pPr>
-      <w:bookmarkStart w:id="23" w:name="tab:LicenseRevenues"/>
-      <w:bookmarkEnd w:id="23"/>
+      <w:bookmarkStart w:id="24" w:name="tab:LicenseRevenues"/>
+      <w:bookmarkEnd w:id="24"/>
       <w:r>
         <w:t xml:space="preserve">Table 1: Tuna Revenues: Access fees for offshore fishing 2014–2023 - $US Millions</w:t>
       </w:r>
@@ -2590,8 +2580,8 @@
         <w:t xml:space="preserve">The Pacific Ocean is facing its own climate-related issues, but despite this and increasing weather-related climate change land-based loss and damage, fishing revenues generated from fishing stocks have been a constant source of PICT revenue.</w:t>
       </w:r>
     </w:p>
-    <w:bookmarkEnd w:id="24"/>
-    <w:bookmarkStart w:id="27" w:name="markets-in-biodiversity"/>
+    <w:bookmarkEnd w:id="25"/>
+    <w:bookmarkStart w:id="28" w:name="markets-in-biodiversity"/>
     <w:p>
       <w:pPr>
         <w:pStyle w:val="Heading2"/>
@@ -2652,7 +2642,7 @@
         <w:rPr>
           <w:rStyle w:val="FootnoteReference"/>
         </w:rPr>
-        <w:footnoteReference w:id="25"/>
+        <w:footnoteReference w:id="26"/>
       </w:r>
     </w:p>
     <w:p>
@@ -2754,7 +2744,7 @@
       <w:r>
         <w:t xml:space="preserve">— (</w:t>
       </w:r>
-      <w:hyperlink r:id="rId26">
+      <w:hyperlink r:id="rId27">
         <w:r>
           <w:rPr>
             <w:rStyle w:val="Hyperlink"/>
@@ -2766,9 +2756,9 @@
         <w:t xml:space="preserve">)</w:t>
       </w:r>
     </w:p>
-    <w:bookmarkEnd w:id="27"/>
     <w:bookmarkEnd w:id="28"/>
-    <w:bookmarkStart w:id="29" w:name="Xde7358b3e9909c8fc5810b1621c6b3c7731b540"/>
+    <w:bookmarkEnd w:id="29"/>
+    <w:bookmarkStart w:id="30" w:name="Xde7358b3e9909c8fc5810b1621c6b3c7731b540"/>
     <w:p>
       <w:pPr>
         <w:pStyle w:val="Heading1"/>
@@ -2786,8 +2776,8 @@
         <w:t xml:space="preserve">Ocean Accounts are numerically SEEA-CF and spatially SEEA-EA</w:t>
       </w:r>
     </w:p>
-    <w:bookmarkEnd w:id="29"/>
-    <w:bookmarkStart w:id="30" w:name="system-of-national-accounts-fundamentals"/>
+    <w:bookmarkEnd w:id="30"/>
+    <w:bookmarkStart w:id="31" w:name="system-of-national-accounts-fundamentals"/>
     <w:p>
       <w:pPr>
         <w:pStyle w:val="Heading1"/>
@@ -2805,8 +2795,8 @@
         <w:t xml:space="preserve">System of National Accounts fundamentals</w:t>
       </w:r>
     </w:p>
-    <w:bookmarkEnd w:id="30"/>
-    <w:bookmarkStart w:id="40" w:name="X68c90b57aa3093575a5a1875ca7a0c1b5d2c619"/>
+    <w:bookmarkEnd w:id="31"/>
+    <w:bookmarkStart w:id="41" w:name="X68c90b57aa3093575a5a1875ca7a0c1b5d2c619"/>
     <w:p>
       <w:pPr>
         <w:pStyle w:val="Heading1"/>
@@ -2873,7 +2863,7 @@
         <w:t xml:space="preserve">economic activity and transactions related to the environment.</w:t>
       </w:r>
     </w:p>
-    <w:bookmarkStart w:id="35" w:name="economy-and-environment-dependency"/>
+    <w:bookmarkStart w:id="36" w:name="economy-and-environment-dependency"/>
     <w:p>
       <w:pPr>
         <w:pStyle w:val="Heading2"/>
@@ -3004,18 +2994,18 @@
           <wp:inline>
             <wp:extent cx="5270500" cy="3052219"/>
             <wp:effectExtent b="0" l="0" r="0" t="0"/>
-            <wp:docPr descr="Figure 1: Physical flows of natural inputs, products and residuals" title="" id="32" name="Picture"/>
+            <wp:docPr descr="Figure 1: Physical flows of natural inputs, products and residuals" title="" id="33" name="Picture"/>
             <a:graphic>
               <a:graphicData uri="http://schemas.openxmlformats.org/drawingml/2006/picture">
                 <pic:pic>
                   <pic:nvPicPr>
-                    <pic:cNvPr descr="Graphical_Output/Physical%20flows%20of%20natural%20inputs,%20products%20and%20residuals.png" id="33" name="Picture"/>
+                    <pic:cNvPr descr="Graphical_Output/Physical%20flows%20of%20natural%20inputs,%20products%20and%20residuals.png" id="34" name="Picture"/>
                     <pic:cNvPicPr>
                       <a:picLocks noChangeArrowheads="1" noChangeAspect="1"/>
                     </pic:cNvPicPr>
                   </pic:nvPicPr>
                   <pic:blipFill>
-                    <a:blip r:embed="rId31"/>
+                    <a:blip r:embed="rId32"/>
                     <a:stretch>
                       <a:fillRect/>
                     </a:stretch>
@@ -3046,14 +3036,14 @@
       <w:pPr>
         <w:pStyle w:val="ImageCaption"/>
       </w:pPr>
-      <w:bookmarkStart w:id="34" w:name="fig:unnamed-chunk-1"/>
-      <w:bookmarkEnd w:id="34"/>
+      <w:bookmarkStart w:id="35" w:name="fig:unnamed-chunk-1"/>
+      <w:bookmarkEnd w:id="35"/>
       <w:r>
         <w:t xml:space="preserve">Figure 1: Physical flows of natural inputs, products and residuals</w:t>
       </w:r>
     </w:p>
-    <w:bookmarkEnd w:id="35"/>
-    <w:bookmarkStart w:id="39" w:name="X64596ffeb4361bde35d006e46387200267cfe41"/>
+    <w:bookmarkEnd w:id="36"/>
+    <w:bookmarkStart w:id="40" w:name="X64596ffeb4361bde35d006e46387200267cfe41"/>
     <w:p>
       <w:pPr>
         <w:pStyle w:val="Heading2"/>
@@ -3095,7 +3085,7 @@
         <w:rPr>
           <w:rStyle w:val="FootnoteReference"/>
         </w:rPr>
-        <w:footnoteReference w:id="36"/>
+        <w:footnoteReference w:id="37"/>
       </w:r>
     </w:p>
     <w:p>
@@ -3176,7 +3166,7 @@
         <w:rPr>
           <w:rStyle w:val="FootnoteReference"/>
         </w:rPr>
-        <w:footnoteReference w:id="38"/>
+        <w:footnoteReference w:id="39"/>
       </w:r>
       <w:r>
         <w:t xml:space="preserve"> </w:t>
@@ -3355,9 +3345,9 @@
         <w:t xml:space="preserve">are flows of solid, liquid and gaseous materials, and energy, that are discarded, discharged or emitted to the environment (e.g., emission to air) by establishments and households through processes of production, consumption or accumulation but may also flow within the economy,</w:t>
       </w:r>
     </w:p>
-    <w:bookmarkEnd w:id="39"/>
     <w:bookmarkEnd w:id="40"/>
-    <w:bookmarkStart w:id="55" w:name="the-structure-of-seea-cf-accounts"/>
+    <w:bookmarkEnd w:id="41"/>
+    <w:bookmarkStart w:id="56" w:name="the-structure-of-seea-cf-accounts"/>
     <w:p>
       <w:pPr>
         <w:pStyle w:val="Heading1"/>
@@ -3399,7 +3389,7 @@
         <w:rPr>
           <w:rStyle w:val="FootnoteReference"/>
         </w:rPr>
-        <w:footnoteReference w:id="41"/>
+        <w:footnoteReference w:id="42"/>
       </w:r>
       <w:r>
         <w:t xml:space="preserve">, as well as to examine changes in production and consumption patterns over time.</w:t>
@@ -3425,18 +3415,18 @@
           <wp:inline>
             <wp:extent cx="5270500" cy="4351324"/>
             <wp:effectExtent b="0" l="0" r="0" t="0"/>
-            <wp:docPr descr="Figure 2: Physical Supply and Use Table" title="" id="43" name="Picture"/>
+            <wp:docPr descr="Figure 2: Physical Supply and Use Table" title="" id="44" name="Picture"/>
             <a:graphic>
               <a:graphicData uri="http://schemas.openxmlformats.org/drawingml/2006/picture">
                 <pic:pic>
                   <pic:nvPicPr>
-                    <pic:cNvPr descr="Graphical_Output/Physical_SUT.png" id="44" name="Picture"/>
+                    <pic:cNvPr descr="Graphical_Output/Physical_SUT.png" id="45" name="Picture"/>
                     <pic:cNvPicPr>
                       <a:picLocks noChangeArrowheads="1" noChangeAspect="1"/>
                     </pic:cNvPicPr>
                   </pic:nvPicPr>
                   <pic:blipFill>
-                    <a:blip r:embed="rId42"/>
+                    <a:blip r:embed="rId43"/>
                     <a:stretch>
                       <a:fillRect/>
                     </a:stretch>
@@ -3467,8 +3457,8 @@
       <w:pPr>
         <w:pStyle w:val="ImageCaption"/>
       </w:pPr>
-      <w:bookmarkStart w:id="45" w:name="fig:unnamed-chunk-2"/>
-      <w:bookmarkEnd w:id="45"/>
+      <w:bookmarkStart w:id="46" w:name="fig:unnamed-chunk-2"/>
+      <w:bookmarkEnd w:id="46"/>
       <w:r>
         <w:t xml:space="preserve">Figure 2: Physical Supply and Use Table</w:t>
       </w:r>
@@ -3526,18 +3516,18 @@
           <wp:inline>
             <wp:extent cx="5270500" cy="3980389"/>
             <wp:effectExtent b="0" l="0" r="0" t="0"/>
-            <wp:docPr descr="Figure 3: Connections between supply and use tables and asset accounts" title="" id="47" name="Picture"/>
+            <wp:docPr descr="Figure 3: Connections between supply and use tables and asset accounts" title="" id="48" name="Picture"/>
             <a:graphic>
               <a:graphicData uri="http://schemas.openxmlformats.org/drawingml/2006/picture">
                 <pic:pic>
                   <pic:nvPicPr>
-                    <pic:cNvPr descr="Graphical_Output/PSUT_and_Asset_Accounts.png" id="48" name="Picture"/>
+                    <pic:cNvPr descr="Graphical_Output/PSUT_and_Asset_Accounts.png" id="49" name="Picture"/>
                     <pic:cNvPicPr>
                       <a:picLocks noChangeArrowheads="1" noChangeAspect="1"/>
                     </pic:cNvPicPr>
                   </pic:nvPicPr>
                   <pic:blipFill>
-                    <a:blip r:embed="rId46"/>
+                    <a:blip r:embed="rId47"/>
                     <a:stretch>
                       <a:fillRect/>
                     </a:stretch>
@@ -3568,8 +3558,8 @@
       <w:pPr>
         <w:pStyle w:val="ImageCaption"/>
       </w:pPr>
-      <w:bookmarkStart w:id="49" w:name="fig:unnamed-chunk-3"/>
-      <w:bookmarkEnd w:id="49"/>
+      <w:bookmarkStart w:id="50" w:name="fig:unnamed-chunk-3"/>
+      <w:bookmarkEnd w:id="50"/>
       <w:r>
         <w:t xml:space="preserve">Figure 3: Connections between supply and use tables and asset accounts</w:t>
       </w:r>
@@ -3596,7 +3586,7 @@
         <w:t xml:space="preserve">Functional accounts recording transactions and other information about economic activities undertaken for environmental purposes.</w:t>
       </w:r>
     </w:p>
-    <w:bookmarkStart w:id="54" w:name="other-technical-bits"/>
+    <w:bookmarkStart w:id="55" w:name="other-technical-bits"/>
     <w:p>
       <w:pPr>
         <w:pStyle w:val="Heading2"/>
@@ -3614,7 +3604,7 @@
         <w:t xml:space="preserve">Other technical bits</w:t>
       </w:r>
     </w:p>
-    <w:bookmarkStart w:id="50" w:name="Xbb2c4b96dea24fa4f80815829416eba5ddaba18"/>
+    <w:bookmarkStart w:id="51" w:name="Xbb2c4b96dea24fa4f80815829416eba5ddaba18"/>
     <w:p>
       <w:pPr>
         <w:pStyle w:val="Heading3"/>
@@ -3656,8 +3646,8 @@
         <w:t xml:space="preserve">The consumption activity of households recorded in the PSUT extends to the generation of solid waste and other residuals as a consequence of consumption. In practical terms, the limits of the data measures will dictate the limits of activities collected.</w:t>
       </w:r>
     </w:p>
-    <w:bookmarkEnd w:id="50"/>
-    <w:bookmarkStart w:id="51" w:name="Xf2cdd3791669a4d97801d7fdb11291fc551e133"/>
+    <w:bookmarkEnd w:id="51"/>
+    <w:bookmarkStart w:id="52" w:name="Xf2cdd3791669a4d97801d7fdb11291fc551e133"/>
     <w:p>
       <w:pPr>
         <w:pStyle w:val="Heading3"/>
@@ -3707,8 +3697,8 @@
         <w:t xml:space="preserve">In the compilation of monetary supply and use tables in basic prices, the transport charges and wholesale and retail margins are allocated to the relevant services (transport, wholesale and retail services) rather than deducted from the table as a whole.</w:t>
       </w:r>
     </w:p>
-    <w:bookmarkEnd w:id="51"/>
-    <w:bookmarkStart w:id="52" w:name="Xba7bea4e64f02992df7bde36d92f21dd90169a9"/>
+    <w:bookmarkEnd w:id="52"/>
+    <w:bookmarkStart w:id="53" w:name="Xba7bea4e64f02992df7bde36d92f21dd90169a9"/>
     <w:p>
       <w:pPr>
         <w:pStyle w:val="Heading3"/>
@@ -3734,8 +3724,8 @@
         <w:t xml:space="preserve">The usefulness of the information in the various tables and accounts can be enhanced by relating different environmental and economic data to estimates of employment, estimates of population, various demographic breakdowns (such as age, household income levels and household characteristics related to material well-being) and measures of societal interest such as health and education.</w:t>
       </w:r>
     </w:p>
-    <w:bookmarkEnd w:id="52"/>
-    <w:bookmarkStart w:id="53" w:name="X15249a7bfc0eff46260a4bf04d5017d7457388c"/>
+    <w:bookmarkEnd w:id="53"/>
+    <w:bookmarkStart w:id="54" w:name="X15249a7bfc0eff46260a4bf04d5017d7457388c"/>
     <w:p>
       <w:pPr>
         <w:pStyle w:val="Heading3"/>
@@ -3823,10 +3813,10 @@
         <w:t xml:space="preserve">Residents of a national territory that may stay temporarily in other countries for work or leisure. The consumption undertaken by such residents in other countries is considered to be resident consumption abroad, which is recorded as an import of the country in which the person is resident and an export of the country visited.</w:t>
       </w:r>
     </w:p>
-    <w:bookmarkEnd w:id="53"/>
     <w:bookmarkEnd w:id="54"/>
     <w:bookmarkEnd w:id="55"/>
-    <w:bookmarkStart w:id="63" w:name="physical-flow-metrics"/>
+    <w:bookmarkEnd w:id="56"/>
+    <w:bookmarkStart w:id="64" w:name="physical-flow-metrics"/>
     <w:p>
       <w:pPr>
         <w:pStyle w:val="Heading1"/>
@@ -3852,7 +3842,7 @@
         <w:t xml:space="preserve">Related to the three metrics of energy, water and product. I’m just focusing on the ocean related dimensions.</w:t>
       </w:r>
     </w:p>
-    <w:bookmarkStart w:id="60" w:name="physical-flow-accounts-for-energy"/>
+    <w:bookmarkStart w:id="61" w:name="physical-flow-accounts-for-energy"/>
     <w:p>
       <w:pPr>
         <w:pStyle w:val="Heading2"/>
@@ -3861,7 +3851,7 @@
         <w:t xml:space="preserve">Physical flow accounts for energy</w:t>
       </w:r>
     </w:p>
-    <w:bookmarkStart w:id="56" w:name="Xebb460e92213afb186c8ff8d50a40711354bcfd"/>
+    <w:bookmarkStart w:id="57" w:name="Xebb460e92213afb186c8ff8d50a40711354bcfd"/>
     <w:p>
       <w:pPr>
         <w:pStyle w:val="Heading3"/>
@@ -3953,8 +3943,8 @@
         <w:t xml:space="preserve">Special attention must be paid to the bunkering of fuel, primarily for ships and aircraft. Special arrangements may be entered into whereby a unit resident in a country stores fuel in another country while still retaining ownership of the fuel itself. Following the principles of the SNA and the BPM, the location of the fuel is not the primary consideration. Instead, the focus must be on the ownership of the fuel. Thus, if country A establishes a bunker in country B and transports fuel to that country in order to refuel a ship that it operates, then the fuel is considered to have remained in the ownership of country A and no export of fuel to country B is recorded. Thus, the fuel stored in country B is not necessarily all attributable to country B. This treatment is likely to differ from the recording utilized in international trade statistics; and adjustments to source data may therefore be needed to align recording to this treatment.</w:t>
       </w:r>
     </w:p>
-    <w:bookmarkEnd w:id="56"/>
-    <w:bookmarkStart w:id="57" w:name="tourist-activity"/>
+    <w:bookmarkEnd w:id="57"/>
+    <w:bookmarkStart w:id="58" w:name="tourist-activity"/>
     <w:p>
       <w:pPr>
         <w:pStyle w:val="Heading3"/>
@@ -3996,8 +3986,8 @@
         <w:t xml:space="preserve">Emissions from cars are also attributed to the country of residence of the operator (in this case, the driver of the car), whether the car is owned by the driver or hired from a car rental firm.</w:t>
       </w:r>
     </w:p>
-    <w:bookmarkEnd w:id="57"/>
-    <w:bookmarkStart w:id="58" w:name="illegal-harvesting"/>
+    <w:bookmarkEnd w:id="58"/>
+    <w:bookmarkStart w:id="59" w:name="illegal-harvesting"/>
     <w:p>
       <w:pPr>
         <w:pStyle w:val="Heading3"/>
@@ -4043,8 +4033,8 @@
         <w:t xml:space="preserve">Following accounting conventions, the harvest of aquatic resources is allocated to the residence of the operator of the vessel undertaking the harvesting rather than to the location of the resources. Thus, the amount of natural resource input that should be recorded for a country is equal to the quantity of aquatic resources caught by vessels whose operator is resident in that country, regardless of where the resources are caught. Natural resource inputs are not recorded for the harvest of aquatic resources by vessels operated by non-residents in national waters and neither are exports recorded in this situation. In the accounts of the country to which the non-resident operator is connected, there should be entries for natural resource inputs for aquatic resources caught in non-national waters but no reduction in national aquatic resources in the asset accounts for this harvest.</w:t>
       </w:r>
     </w:p>
-    <w:bookmarkEnd w:id="58"/>
-    <w:bookmarkStart w:id="59" w:name="X6604d7e576535eae4018b1c6bb60377755daba9"/>
+    <w:bookmarkEnd w:id="59"/>
+    <w:bookmarkStart w:id="60" w:name="X6604d7e576535eae4018b1c6bb60377755daba9"/>
     <w:p>
       <w:pPr>
         <w:pStyle w:val="Heading3"/>
@@ -4111,9 +4101,9 @@
         <w:t xml:space="preserve">In situations where the unprocessed goods are sold to a processor in a second country, there are no particular recording issues. However, in situations where the processing is undertaken on a fee-for-service basis and there is no change of ownership of the goods (i.e., the ownership remains with the original country), the financial flows are unlikely to relate directly to the physical flows of goods being processed.</w:t>
       </w:r>
     </w:p>
-    <w:bookmarkEnd w:id="59"/>
     <w:bookmarkEnd w:id="60"/>
-    <w:bookmarkStart w:id="61" w:name="physical-flow-accounts-for-water"/>
+    <w:bookmarkEnd w:id="61"/>
+    <w:bookmarkStart w:id="62" w:name="physical-flow-accounts-for-water"/>
     <w:p>
       <w:pPr>
         <w:pStyle w:val="Heading2"/>
@@ -4291,8 +4281,8 @@
         <w:t xml:space="preserve">ISIC divisions: 38, 39 and 45-99: Other industries</w:t>
       </w:r>
     </w:p>
-    <w:bookmarkEnd w:id="61"/>
-    <w:bookmarkStart w:id="62" w:name="physical-flow-accounts-of-materials"/>
+    <w:bookmarkEnd w:id="62"/>
+    <w:bookmarkStart w:id="63" w:name="physical-flow-accounts-of-materials"/>
     <w:p>
       <w:pPr>
         <w:pStyle w:val="Heading2"/>
@@ -4385,9 +4375,9 @@
         <w:br w:type="page"/>
       </w:r>
     </w:p>
-    <w:bookmarkEnd w:id="62"/>
     <w:bookmarkEnd w:id="63"/>
-    <w:bookmarkStart w:id="71" w:name="X0a7017250bd74c15fb2633df7dff86ef731ef02"/>
+    <w:bookmarkEnd w:id="64"/>
+    <w:bookmarkStart w:id="72" w:name="X0a7017250bd74c15fb2633df7dff86ef731ef02"/>
     <w:p>
       <w:pPr>
         <w:pStyle w:val="Heading1"/>
@@ -4418,7 +4408,7 @@
         <w:t xml:space="preserve">and consumers with respect to the environment.</w:t>
       </w:r>
     </w:p>
-    <w:bookmarkStart w:id="69" w:name="X4e0facde1e4e948d30deb04223309b6f1553da4"/>
+    <w:bookmarkStart w:id="70" w:name="X4e0facde1e4e948d30deb04223309b6f1553da4"/>
     <w:p>
       <w:pPr>
         <w:pStyle w:val="Heading2"/>
@@ -4552,7 +4542,7 @@
         <w:t xml:space="preserve">(The cost of the FFA allocated to countries?)</w:t>
       </w:r>
     </w:p>
-    <w:bookmarkStart w:id="68" w:name="Xa03c15cce38eecbf40a7051de1f41061780082f"/>
+    <w:bookmarkStart w:id="69" w:name="Xa03c15cce38eecbf40a7051de1f41061780082f"/>
     <w:p>
       <w:pPr>
         <w:pStyle w:val="Heading4"/>
@@ -4579,18 +4569,18 @@
           <wp:inline>
             <wp:extent cx="5270500" cy="3395758"/>
             <wp:effectExtent b="0" l="0" r="0" t="0"/>
-            <wp:docPr descr="Figure 4: Classification of Environmental Activities: overview of groups and classes" title="" id="65" name="Picture"/>
+            <wp:docPr descr="Figure 4: Classification of Environmental Activities: overview of groups and classes" title="" id="66" name="Picture"/>
             <a:graphic>
               <a:graphicData uri="http://schemas.openxmlformats.org/drawingml/2006/picture">
                 <pic:pic>
                   <pic:nvPicPr>
-                    <pic:cNvPr descr="Graphical_Output/ClassificationEnvironmentActivities.png" id="66" name="Picture"/>
+                    <pic:cNvPr descr="Graphical_Output/ClassificationEnvironmentActivities.png" id="67" name="Picture"/>
                     <pic:cNvPicPr>
                       <a:picLocks noChangeArrowheads="1" noChangeAspect="1"/>
                     </pic:cNvPicPr>
                   </pic:nvPicPr>
                   <pic:blipFill>
-                    <a:blip r:embed="rId64"/>
+                    <a:blip r:embed="rId65"/>
                     <a:stretch>
                       <a:fillRect/>
                     </a:stretch>
@@ -4621,8 +4611,8 @@
       <w:pPr>
         <w:pStyle w:val="ImageCaption"/>
       </w:pPr>
-      <w:bookmarkStart w:id="67" w:name="fig:unnamed-chunk-4"/>
-      <w:bookmarkEnd w:id="67"/>
+      <w:bookmarkStart w:id="68" w:name="fig:unnamed-chunk-4"/>
+      <w:bookmarkEnd w:id="68"/>
       <w:r>
         <w:t xml:space="preserve">Figure 4: Classification of Environmental Activities: overview of groups and classes</w:t>
       </w:r>
@@ -4635,9 +4625,9 @@
         <w:t xml:space="preserve">I think the big thing to get out of this section if the concept that fisheries protection and enforcement costs are ocean accounts information. Things like environmental sole-purpose products are goods (durable or non-durable) or services whose use directly serves an environmental protection or resource management purpose and that have no use except for environmental protection or resource management.</w:t>
       </w:r>
     </w:p>
-    <w:bookmarkEnd w:id="68"/>
     <w:bookmarkEnd w:id="69"/>
-    <w:bookmarkStart w:id="70" w:name="X59b034f7219e003291e06f16908e2db4078ae2f"/>
+    <w:bookmarkEnd w:id="70"/>
+    <w:bookmarkStart w:id="71" w:name="X59b034f7219e003291e06f16908e2db4078ae2f"/>
     <w:p>
       <w:pPr>
         <w:pStyle w:val="Heading2"/>
@@ -4667,9 +4657,9 @@
         <w:br w:type="page"/>
       </w:r>
     </w:p>
-    <w:bookmarkEnd w:id="70"/>
     <w:bookmarkEnd w:id="71"/>
-    <w:bookmarkStart w:id="84" w:name="asset-accounts"/>
+    <w:bookmarkEnd w:id="72"/>
+    <w:bookmarkStart w:id="85" w:name="asset-accounts"/>
     <w:p>
       <w:pPr>
         <w:pStyle w:val="Heading1"/>
@@ -4703,18 +4693,18 @@
           <wp:inline>
             <wp:extent cx="5270500" cy="3797026"/>
             <wp:effectExtent b="0" l="0" r="0" t="0"/>
-            <wp:docPr descr="Figure 5: Classification of environmental assets in the SEEA Central Framework" title="" id="73" name="Picture"/>
+            <wp:docPr descr="Figure 5: Classification of environmental assets in the SEEA Central Framework" title="" id="74" name="Picture"/>
             <a:graphic>
               <a:graphicData uri="http://schemas.openxmlformats.org/drawingml/2006/picture">
                 <pic:pic>
                   <pic:nvPicPr>
-                    <pic:cNvPr descr="Graphical_Output/ClassificationofEnvironmentalAssets.png" id="74" name="Picture"/>
+                    <pic:cNvPr descr="Graphical_Output/ClassificationofEnvironmentalAssets.png" id="75" name="Picture"/>
                     <pic:cNvPicPr>
                       <a:picLocks noChangeArrowheads="1" noChangeAspect="1"/>
                     </pic:cNvPicPr>
                   </pic:nvPicPr>
                   <pic:blipFill>
-                    <a:blip r:embed="rId72"/>
+                    <a:blip r:embed="rId73"/>
                     <a:stretch>
                       <a:fillRect/>
                     </a:stretch>
@@ -4745,8 +4735,8 @@
       <w:pPr>
         <w:pStyle w:val="ImageCaption"/>
       </w:pPr>
-      <w:bookmarkStart w:id="75" w:name="fig:unnamed-chunk-5"/>
-      <w:bookmarkEnd w:id="75"/>
+      <w:bookmarkStart w:id="76" w:name="fig:unnamed-chunk-5"/>
+      <w:bookmarkEnd w:id="76"/>
       <w:r>
         <w:t xml:space="preserve">Figure 5: Classification of environmental assets in the SEEA Central Framework</w:t>
       </w:r>
@@ -4784,18 +4774,18 @@
           <wp:inline>
             <wp:extent cx="5270500" cy="2417624"/>
             <wp:effectExtent b="0" l="0" r="0" t="0"/>
-            <wp:docPr descr="Figure 6: General structure of the physical asset account for environmental assets (physical units)" title="" id="77" name="Picture"/>
+            <wp:docPr descr="Figure 6: General structure of the physical asset account for environmental assets (physical units)" title="" id="78" name="Picture"/>
             <a:graphic>
               <a:graphicData uri="http://schemas.openxmlformats.org/drawingml/2006/picture">
                 <pic:pic>
                   <pic:nvPicPr>
-                    <pic:cNvPr descr="Graphical_Output/Structure%20of%20physical%20assets%20accounts.png" id="78" name="Picture"/>
+                    <pic:cNvPr descr="Graphical_Output/Structure%20of%20physical%20assets%20accounts.png" id="79" name="Picture"/>
                     <pic:cNvPicPr>
                       <a:picLocks noChangeArrowheads="1" noChangeAspect="1"/>
                     </pic:cNvPicPr>
                   </pic:nvPicPr>
                   <pic:blipFill>
-                    <a:blip r:embed="rId76"/>
+                    <a:blip r:embed="rId77"/>
                     <a:stretch>
                       <a:fillRect/>
                     </a:stretch>
@@ -4826,13 +4816,13 @@
       <w:pPr>
         <w:pStyle w:val="ImageCaption"/>
       </w:pPr>
-      <w:bookmarkStart w:id="79" w:name="fig:unnamed-chunk-6"/>
-      <w:bookmarkEnd w:id="79"/>
+      <w:bookmarkStart w:id="80" w:name="fig:unnamed-chunk-6"/>
+      <w:bookmarkEnd w:id="80"/>
       <w:r>
         <w:t xml:space="preserve">Figure 6: General structure of the physical asset account for environmental assets (physical units)</w:t>
       </w:r>
     </w:p>
-    <w:bookmarkStart w:id="80" w:name="depletion-of-fisheries"/>
+    <w:bookmarkStart w:id="81" w:name="depletion-of-fisheries"/>
     <w:p>
       <w:pPr>
         <w:pStyle w:val="Heading2"/>
@@ -4881,8 +4871,8 @@
         <w:t xml:space="preserve">For a given population, if the amount of extraction is less than the sustainable yield, no depletion should be recorded. In this situation, assuming no catastrophic losses or other changes, it would be expected that the stock would increase over the accounting period. Depletion is recorded wherever the amount of extraction is greater than the sustainable yield corresponding to the population size and structure.</w:t>
       </w:r>
     </w:p>
-    <w:bookmarkEnd w:id="80"/>
-    <w:bookmarkStart w:id="81" w:name="degradation-of-fisheries"/>
+    <w:bookmarkEnd w:id="81"/>
+    <w:bookmarkStart w:id="82" w:name="degradation-of-fisheries"/>
     <w:p>
       <w:pPr>
         <w:pStyle w:val="Heading2"/>
@@ -4907,8 +4897,8 @@
         <w:t xml:space="preserve">The measurement of degradation is complicated because the capacity of environmental assets to deliver ecosystem services is not attributable solely to individual assets, and because individual assets may deliver a number of different ecosystem services. To assess whether a body of water has been degraded, assessments might be made of the various pollutants in the water as part of a broader assessment of the overall change in condition.</w:t>
       </w:r>
     </w:p>
-    <w:bookmarkEnd w:id="81"/>
-    <w:bookmarkStart w:id="82" w:name="X2b31d1a08ef1b1e2abd455afc98aff8ca393c88"/>
+    <w:bookmarkEnd w:id="82"/>
+    <w:bookmarkStart w:id="83" w:name="X2b31d1a08ef1b1e2abd455afc98aff8ca393c88"/>
     <w:p>
       <w:pPr>
         <w:pStyle w:val="Heading2"/>
@@ -4961,8 +4951,8 @@
         <w:t xml:space="preserve">The critical factor in the valuation of assets is not the past or current returns but the expected returns. An asset with no expected returns has no value in economic terms. Expected returns are, by definition, not observed and hence assumptions concerning these flows must be made.</w:t>
       </w:r>
     </w:p>
-    <w:bookmarkEnd w:id="82"/>
-    <w:bookmarkStart w:id="83" w:name="X1004cca22f621710cc0f2d05bf52c25fed12950"/>
+    <w:bookmarkEnd w:id="83"/>
+    <w:bookmarkStart w:id="84" w:name="X1004cca22f621710cc0f2d05bf52c25fed12950"/>
     <w:p>
       <w:pPr>
         <w:pStyle w:val="Heading2"/>
@@ -5175,9 +5165,9 @@
         <w:br w:type="page"/>
       </w:r>
     </w:p>
-    <w:bookmarkEnd w:id="83"/>
     <w:bookmarkEnd w:id="84"/>
-    <w:bookmarkStart w:id="85" w:name="X5d3c730257e612cc53351e0bd239b5c8ab14c67"/>
+    <w:bookmarkEnd w:id="85"/>
+    <w:bookmarkStart w:id="86" w:name="X5d3c730257e612cc53351e0bd239b5c8ab14c67"/>
     <w:p>
       <w:pPr>
         <w:pStyle w:val="Heading1"/>
@@ -5240,8 +5230,8 @@
         <w:br w:type="page"/>
       </w:r>
     </w:p>
-    <w:bookmarkEnd w:id="85"/>
-    <w:bookmarkStart w:id="97" w:name="asset-accounts-for-land"/>
+    <w:bookmarkEnd w:id="86"/>
+    <w:bookmarkStart w:id="98" w:name="asset-accounts-for-land"/>
     <w:p>
       <w:pPr>
         <w:pStyle w:val="Heading1"/>
@@ -5303,18 +5293,18 @@
           <wp:inline>
             <wp:extent cx="5270500" cy="2606913"/>
             <wp:effectExtent b="0" l="0" r="0" t="0"/>
-            <wp:docPr descr="Figure 7: Land use classification" title="" id="87" name="Picture"/>
+            <wp:docPr descr="Figure 7: Land use classification" title="" id="88" name="Picture"/>
             <a:graphic>
               <a:graphicData uri="http://schemas.openxmlformats.org/drawingml/2006/picture">
                 <pic:pic>
                   <pic:nvPicPr>
-                    <pic:cNvPr descr="Graphical_Output/LandUse.png" id="88" name="Picture"/>
+                    <pic:cNvPr descr="Graphical_Output/LandUse.png" id="89" name="Picture"/>
                     <pic:cNvPicPr>
                       <a:picLocks noChangeArrowheads="1" noChangeAspect="1"/>
                     </pic:cNvPicPr>
                   </pic:nvPicPr>
                   <pic:blipFill>
-                    <a:blip r:embed="rId86"/>
+                    <a:blip r:embed="rId87"/>
                     <a:stretch>
                       <a:fillRect/>
                     </a:stretch>
@@ -5345,8 +5335,8 @@
       <w:pPr>
         <w:pStyle w:val="ImageCaption"/>
       </w:pPr>
-      <w:bookmarkStart w:id="89" w:name="fig:unnamed-chunk-7"/>
-      <w:bookmarkEnd w:id="89"/>
+      <w:bookmarkStart w:id="90" w:name="fig:unnamed-chunk-7"/>
+      <w:bookmarkEnd w:id="90"/>
       <w:r>
         <w:t xml:space="preserve">Figure 7: Land use classification</w:t>
       </w:r>
@@ -5368,18 +5358,18 @@
           <wp:inline>
             <wp:extent cx="3869355" cy="3445844"/>
             <wp:effectExtent b="0" l="0" r="0" t="0"/>
-            <wp:docPr descr="Figure 8: Land cover classification" title="" id="91" name="Picture"/>
+            <wp:docPr descr="Figure 8: Land cover classification" title="" id="92" name="Picture"/>
             <a:graphic>
               <a:graphicData uri="http://schemas.openxmlformats.org/drawingml/2006/picture">
                 <pic:pic>
                   <pic:nvPicPr>
-                    <pic:cNvPr descr="Graphical_Output/LandcoverClassification.png" id="92" name="Picture"/>
+                    <pic:cNvPr descr="Graphical_Output/LandcoverClassification.png" id="93" name="Picture"/>
                     <pic:cNvPicPr>
                       <a:picLocks noChangeArrowheads="1" noChangeAspect="1"/>
                     </pic:cNvPicPr>
                   </pic:nvPicPr>
                   <pic:blipFill>
-                    <a:blip r:embed="rId90"/>
+                    <a:blip r:embed="rId91"/>
                     <a:stretch>
                       <a:fillRect/>
                     </a:stretch>
@@ -5410,8 +5400,8 @@
       <w:pPr>
         <w:pStyle w:val="ImageCaption"/>
       </w:pPr>
-      <w:bookmarkStart w:id="93" w:name="fig:unnamed-chunk-8"/>
-      <w:bookmarkEnd w:id="93"/>
+      <w:bookmarkStart w:id="94" w:name="fig:unnamed-chunk-8"/>
+      <w:bookmarkEnd w:id="94"/>
       <w:r>
         <w:t xml:space="preserve">Figure 8: Land cover classification</w:t>
       </w:r>
@@ -5425,18 +5415,18 @@
           <wp:inline>
             <wp:extent cx="5270500" cy="2552611"/>
             <wp:effectExtent b="0" l="0" r="0" t="0"/>
-            <wp:docPr descr="Figure 9: Physical account for land cover (hectares)" title="" id="95" name="Picture"/>
+            <wp:docPr descr="Figure 9: Physical account for land cover (hectares)" title="" id="96" name="Picture"/>
             <a:graphic>
               <a:graphicData uri="http://schemas.openxmlformats.org/drawingml/2006/picture">
                 <pic:pic>
                   <pic:nvPicPr>
-                    <pic:cNvPr descr="Graphical_Output/Physical_Account_for_Land.png" id="96" name="Picture"/>
+                    <pic:cNvPr descr="Graphical_Output/Physical_Account_for_Land.png" id="97" name="Picture"/>
                     <pic:cNvPicPr>
                       <a:picLocks noChangeArrowheads="1" noChangeAspect="1"/>
                     </pic:cNvPicPr>
                   </pic:nvPicPr>
                   <pic:blipFill>
-                    <a:blip r:embed="rId94"/>
+                    <a:blip r:embed="rId95"/>
                     <a:stretch>
                       <a:fillRect/>
                     </a:stretch>
@@ -5466,8 +5456,8 @@
         <w:t xml:space="preserve"> </w:t>
       </w:r>
     </w:p>
-    <w:bookmarkEnd w:id="97"/>
-    <w:bookmarkStart w:id="114" w:name="asset-accounts-for-aquatic-resources"/>
+    <w:bookmarkEnd w:id="98"/>
+    <w:bookmarkStart w:id="115" w:name="asset-accounts-for-aquatic-resources"/>
     <w:p>
       <w:pPr>
         <w:pStyle w:val="Heading1"/>
@@ -5510,7 +5500,7 @@
         <w:t xml:space="preserve">SEEA Experimental Ecosystem Accounting.</w:t>
       </w:r>
     </w:p>
-    <w:bookmarkStart w:id="98" w:name="X7d6e72dbcc4820d54ad093de1df6d244a495fdf"/>
+    <w:bookmarkStart w:id="99" w:name="X7d6e72dbcc4820d54ad093de1df6d244a495fdf"/>
     <w:p>
       <w:pPr>
         <w:pStyle w:val="Heading2"/>
@@ -5553,8 +5543,8 @@
         <w:t xml:space="preserve">All aquatic resources produced within aquaculture facilities are considered cultivated biological resources. All other aquatic resources harvested as part of capture production processes are considered natural biological resources.</w:t>
       </w:r>
     </w:p>
-    <w:bookmarkEnd w:id="98"/>
-    <w:bookmarkStart w:id="103" w:name="Xaf1ff2c297b0c8e7630c2185e7b257b013812d5"/>
+    <w:bookmarkEnd w:id="99"/>
+    <w:bookmarkStart w:id="104" w:name="Xaf1ff2c297b0c8e7630c2185e7b257b013812d5"/>
     <w:p>
       <w:pPr>
         <w:pStyle w:val="Heading2"/>
@@ -5588,18 +5578,18 @@
           <wp:inline>
             <wp:extent cx="5270500" cy="3592372"/>
             <wp:effectExtent b="0" l="0" r="0" t="0"/>
-            <wp:docPr descr="Figure 10: Physical asset account for aquatic resources (tonnes)" title="" id="100" name="Picture"/>
+            <wp:docPr descr="Figure 10: Physical asset account for aquatic resources (tonnes)" title="" id="101" name="Picture"/>
             <a:graphic>
               <a:graphicData uri="http://schemas.openxmlformats.org/drawingml/2006/picture">
                 <pic:pic>
                   <pic:nvPicPr>
-                    <pic:cNvPr descr="Graphical_Output/Aquatic_Physical_Asset_Accounts.png" id="101" name="Picture"/>
+                    <pic:cNvPr descr="Graphical_Output/Aquatic_Physical_Asset_Accounts.png" id="102" name="Picture"/>
                     <pic:cNvPicPr>
                       <a:picLocks noChangeArrowheads="1" noChangeAspect="1"/>
                     </pic:cNvPicPr>
                   </pic:nvPicPr>
                   <pic:blipFill>
-                    <a:blip r:embed="rId99"/>
+                    <a:blip r:embed="rId100"/>
                     <a:stretch>
                       <a:fillRect/>
                     </a:stretch>
@@ -5630,14 +5620,14 @@
       <w:pPr>
         <w:pStyle w:val="ImageCaption"/>
       </w:pPr>
-      <w:bookmarkStart w:id="102" w:name="fig:unnamed-chunk-10"/>
-      <w:bookmarkEnd w:id="102"/>
+      <w:bookmarkStart w:id="103" w:name="fig:unnamed-chunk-10"/>
+      <w:bookmarkEnd w:id="103"/>
       <w:r>
         <w:t xml:space="preserve">Figure 10: Physical asset account for aquatic resources (tonnes)</w:t>
       </w:r>
     </w:p>
-    <w:bookmarkEnd w:id="103"/>
-    <w:bookmarkStart w:id="104" w:name="Xd07d3e42ff71bf8706eaaf6dcaaacc7c0c9ec6e"/>
+    <w:bookmarkEnd w:id="104"/>
+    <w:bookmarkStart w:id="105" w:name="Xd07d3e42ff71bf8706eaaf6dcaaacc7c0c9ec6e"/>
     <w:p>
       <w:pPr>
         <w:pStyle w:val="Heading2"/>
@@ -5698,8 +5688,8 @@
         <w:t xml:space="preserve">When scientific assessment of the absolute stock size is not available, an alternative approach is to measure the gross catch for a certain harvesting operation in relation to the amount of effort required to obtain the catch for a given species (e.g., days at sea, number and type of fishing gear, size and power of vessel, and expenditure on catch effort, including wages and fuel). The ratio of catch per unit effort (CPUE) may provide a good indicator of the relative change in stock size, assuming that population density and population size are closely correlated and that CPUE is higher at higher population densities. Importantly, not all species have the same ratios between population structure and the associated CPUE and this needs to be taken into account in using this technique. Further, CPUE measures may be affected by changes in quota and other administrative arrangements, and changes in technology.</w:t>
       </w:r>
     </w:p>
-    <w:bookmarkEnd w:id="104"/>
-    <w:bookmarkStart w:id="109" w:name="Xfb27eea967097a00f7a88cd2ffcc392f7b9a638"/>
+    <w:bookmarkEnd w:id="105"/>
+    <w:bookmarkStart w:id="110" w:name="Xfb27eea967097a00f7a88cd2ffcc392f7b9a638"/>
     <w:p>
       <w:pPr>
         <w:pStyle w:val="Heading2"/>
@@ -5725,18 +5715,18 @@
           <wp:inline>
             <wp:extent cx="5270500" cy="3417513"/>
             <wp:effectExtent b="0" l="0" r="0" t="0"/>
-            <wp:docPr descr="Figure 11: Catch concepts: a diagrammatic presentation" title="" id="106" name="Picture"/>
+            <wp:docPr descr="Figure 11: Catch concepts: a diagrammatic presentation" title="" id="107" name="Picture"/>
             <a:graphic>
               <a:graphicData uri="http://schemas.openxmlformats.org/drawingml/2006/picture">
                 <pic:pic>
                   <pic:nvPicPr>
-                    <pic:cNvPr descr="Graphical_Output/SEEA_AnnexA5_4.png" id="107" name="Picture"/>
+                    <pic:cNvPr descr="Graphical_Output/SEEA_AnnexA5_4.png" id="108" name="Picture"/>
                     <pic:cNvPicPr>
                       <a:picLocks noChangeArrowheads="1" noChangeAspect="1"/>
                     </pic:cNvPicPr>
                   </pic:nvPicPr>
                   <pic:blipFill>
-                    <a:blip r:embed="rId105"/>
+                    <a:blip r:embed="rId106"/>
                     <a:stretch>
                       <a:fillRect/>
                     </a:stretch>
@@ -5767,8 +5757,8 @@
       <w:pPr>
         <w:pStyle w:val="ImageCaption"/>
       </w:pPr>
-      <w:bookmarkStart w:id="108" w:name="fig:SEEAAnnexA54"/>
-      <w:bookmarkEnd w:id="108"/>
+      <w:bookmarkStart w:id="109" w:name="fig:SEEAAnnexA54"/>
+      <w:bookmarkEnd w:id="109"/>
       <w:r>
         <w:t xml:space="preserve">Figure 11: Catch concepts: a diagrammatic presentation</w:t>
       </w:r>
@@ -5883,8 +5873,8 @@
         <w:t xml:space="preserve">impact on aquatic resources and the damage to aquatic ecosystems, e.g., to coral reefs, as a result of fishing activity. However, the measurement of gross removal is not possible in practice.</w:t>
       </w:r>
     </w:p>
-    <w:bookmarkEnd w:id="109"/>
-    <w:bookmarkStart w:id="110" w:name="depletion-of-natural-aquatic-resources"/>
+    <w:bookmarkEnd w:id="110"/>
+    <w:bookmarkStart w:id="111" w:name="depletion-of-natural-aquatic-resources"/>
     <w:p>
       <w:pPr>
         <w:pStyle w:val="Heading2"/>
@@ -5901,8 +5891,8 @@
         <w:t xml:space="preserve">Depletion for renewable resources is shown to be equal to gross catch less sustainable yield. It is recommended that estimates from biological models be compared with indicators of stock size, such as CPUE, and also that estimation be carried out on an ongoing basis so that the dynamics of the various populations (natural growth, natural losses, etc.) can be better understood.</w:t>
       </w:r>
     </w:p>
-    <w:bookmarkEnd w:id="110"/>
-    <w:bookmarkStart w:id="111" w:name="capture-fishing-by-non-residents"/>
+    <w:bookmarkEnd w:id="111"/>
+    <w:bookmarkStart w:id="112" w:name="capture-fishing-by-non-residents"/>
     <w:p>
       <w:pPr>
         <w:pStyle w:val="Heading2"/>
@@ -5951,8 +5941,8 @@
         <w:t xml:space="preserve">For the purposes of accounting for the national aquatic resource, the focus must be on the total catch from the country’s aquatic resources, including any resources on the high seas over which ownership rights exist, regardless of the residency of the harvesting operation.</w:t>
       </w:r>
     </w:p>
-    <w:bookmarkEnd w:id="111"/>
-    <w:bookmarkStart w:id="112" w:name="illegal-fishing"/>
+    <w:bookmarkEnd w:id="112"/>
+    <w:bookmarkStart w:id="113" w:name="illegal-fishing"/>
     <w:p>
       <w:pPr>
         <w:pStyle w:val="Heading2"/>
@@ -5969,8 +5959,8 @@
         <w:t xml:space="preserve">Illegal harvest should still be recorded as production with an income accruing to the fisherman. Where non-residents harvest aquatic resources illegally, either without a licence or by taking catch in excess of their allocated quota, the physical removals should be recorded. These flows should be recorded as uncompensated seizures. In recording such flows, care must be taken to exclude them from estimates of gross catch of the country in whose EEZ the fish were caught.</w:t>
       </w:r>
     </w:p>
-    <w:bookmarkEnd w:id="112"/>
-    <w:bookmarkStart w:id="113" w:name="valuation-of-natural-aquatic-resources"/>
+    <w:bookmarkEnd w:id="113"/>
+    <w:bookmarkStart w:id="114" w:name="valuation-of-natural-aquatic-resources"/>
     <w:p>
       <w:pPr>
         <w:pStyle w:val="Heading2"/>
@@ -6001,9 +5991,9 @@
         <w:br w:type="page"/>
       </w:r>
     </w:p>
-    <w:bookmarkEnd w:id="113"/>
     <w:bookmarkEnd w:id="114"/>
-    <w:bookmarkStart w:id="116" w:name="references"/>
+    <w:bookmarkEnd w:id="115"/>
+    <w:bookmarkStart w:id="117" w:name="references"/>
     <w:p>
       <w:pPr>
         <w:pStyle w:val="Heading1"/>
@@ -6058,7 +6048,7 @@
       <w:r>
         <w:t xml:space="preserve"> </w:t>
       </w:r>
-      <w:hyperlink r:id="rId37">
+      <w:hyperlink r:id="rId38">
         <w:r>
           <w:rPr>
             <w:rStyle w:val="Hyperlink"/>
@@ -6122,7 +6112,7 @@
       <w:r>
         <w:t xml:space="preserve"> </w:t>
       </w:r>
-      <w:hyperlink r:id="rId115">
+      <w:hyperlink r:id="rId116">
         <w:r>
           <w:rPr>
             <w:rStyle w:val="Hyperlink"/>
@@ -6136,7 +6126,7 @@
       <w:r>
         <w:t xml:space="preserve"> </w:t>
       </w:r>
-      <w:hyperlink r:id="rId26">
+      <w:hyperlink r:id="rId27">
         <w:r>
           <w:rPr>
             <w:rStyle w:val="Hyperlink"/>
@@ -6151,7 +6141,67 @@
         <w:t xml:space="preserve">(visited on 07/17/2025).</w:t>
       </w:r>
     </w:p>
-    <w:bookmarkEnd w:id="116"/>
+    <w:p>
+      <w:pPr>
+        <w:pStyle w:val="BodyText"/>
+      </w:pPr>
+      <w:hyperlink w:anchor="X5007387318eee89cad05af1f915294e6bec10e0">
+        <w:r>
+          <w:rPr>
+            <w:rStyle w:val="Hyperlink"/>
+          </w:rPr>
+          <w:t xml:space="preserve">[3]</w:t>
+        </w:r>
+      </w:hyperlink>
+      <w:r>
+        <w:t xml:space="preserve"> </w:t>
+      </w:r>
+      <w:r>
+        <w:t xml:space="preserve">Kiribati National Statistics Office and The Pacific Community.</w:t>
+      </w:r>
+      <w:r>
+        <w:t xml:space="preserve"> </w:t>
+      </w:r>
+      <w:r>
+        <w:rPr>
+          <w:i/>
+          <w:iCs/>
+        </w:rPr>
+        <w:t xml:space="preserve">Kiribati Natural</w:t>
+      </w:r>
+      <w:r>
+        <w:rPr>
+          <w:i/>
+          <w:iCs/>
+        </w:rPr>
+        <w:t xml:space="preserve"> </w:t>
+      </w:r>
+      <w:r>
+        <w:rPr>
+          <w:i/>
+          <w:iCs/>
+        </w:rPr>
+        <w:t xml:space="preserve">Disasters and Climate Change Survey Report 2023–2024</w:t>
+      </w:r>
+      <w:r>
+        <w:t xml:space="preserve">. Tech. rep. Jun. 2025. URL:</w:t>
+      </w:r>
+      <w:r>
+        <w:t xml:space="preserve"> </w:t>
+      </w:r>
+      <w:hyperlink r:id="rId21">
+        <w:r>
+          <w:rPr>
+            <w:rStyle w:val="Hyperlink"/>
+          </w:rPr>
+          <w:t xml:space="preserve">https://nso.gov.ki/download/151/2023-24-hies-reports/2167/kiribati-natural-disasters-and-climate-change-report-2023-2024</w:t>
+        </w:r>
+      </w:hyperlink>
+      <w:r>
+        <w:t xml:space="preserve">.</w:t>
+      </w:r>
+    </w:p>
+    <w:bookmarkEnd w:id="117"/>
     <w:sectPr>
       <w:headerReference r:id="rId9" w:type="even"/>
       <w:headerReference r:id="rId11" w:type="default"/>
@@ -6318,9 +6368,26 @@
         </w:rPr>
         <w:footnoteRef/>
       </w:r>
+      <w:r>
+        <w:t xml:space="preserve"> </w:t>
+      </w:r>
+      <w:r>
+        <w:t xml:space="preserve">(</w:t>
+      </w:r>
+      <w:hyperlink r:id="rId21">
+        <w:r>
+          <w:rPr>
+            <w:rStyle w:val="Hyperlink"/>
+          </w:rPr>
+          <w:t xml:space="preserve">Kiribati National Statistics Office and The Pacific Community, 2025</w:t>
+        </w:r>
+      </w:hyperlink>
+      <w:r>
+        <w:t xml:space="preserve">)</w:t>
+      </w:r>
     </w:p>
   </w:footnote>
-  <w:footnote w:id="25">
+  <w:footnote w:id="26">
     <w:p>
       <w:pPr>
         <w:pStyle w:val="FootnoteText"/>
@@ -6337,7 +6404,7 @@
       <w:r>
         <w:t xml:space="preserve">(</w:t>
       </w:r>
-      <w:hyperlink r:id="rId26">
+      <w:hyperlink r:id="rId27">
         <w:r>
           <w:rPr>
             <w:rStyle w:val="Hyperlink"/>
@@ -6350,7 +6417,7 @@
       </w:r>
     </w:p>
   </w:footnote>
-  <w:footnote w:id="36">
+  <w:footnote w:id="37">
     <w:p>
       <w:pPr>
         <w:pStyle w:val="FootnoteText"/>
@@ -6367,49 +6434,7 @@
       <w:r>
         <w:t xml:space="preserve">(</w:t>
       </w:r>
-      <w:hyperlink r:id="rId37">
-        <w:r>
-          <w:rPr>
-            <w:rStyle w:val="Hyperlink"/>
-          </w:rPr>
-          <w:t xml:space="preserve">United Nations, European Union, Food, griculture Organization of the United Nations, International Monetary Fund, for</w:t>
-        </w:r>
-        <w:r>
-          <w:rPr>
-            <w:rStyle w:val="Hyperlink"/>
-          </w:rPr>
-          <w:t xml:space="preserve"> </w:t>
-        </w:r>
-        <w:r>
-          <w:rPr>
-            <w:rStyle w:val="Hyperlink"/>
-          </w:rPr>
-          <w:t xml:space="preserve">Economic Co-operation, evelopment, and The World Bank, 2014</w:t>
-        </w:r>
-      </w:hyperlink>
-      <w:r>
-        <w:t xml:space="preserve">) section 2.17, page 13</w:t>
-      </w:r>
-    </w:p>
-  </w:footnote>
-  <w:footnote w:id="38">
-    <w:p>
-      <w:pPr>
-        <w:pStyle w:val="FootnoteText"/>
-      </w:pPr>
-      <w:r>
-        <w:rPr>
-          <w:rStyle w:val="FootnoteReference"/>
-        </w:rPr>
-        <w:footnoteRef/>
-      </w:r>
-      <w:r>
-        <w:t xml:space="preserve"> </w:t>
-      </w:r>
-      <w:r>
-        <w:t xml:space="preserve">(</w:t>
-      </w:r>
-      <w:hyperlink r:id="rId37">
+      <w:hyperlink r:id="rId38">
         <w:r>
           <w:rPr>
             <w:rStyle w:val="Hyperlink"/>
@@ -6418,11 +6443,41 @@
         </w:r>
       </w:hyperlink>
       <w:r>
+        <w:t xml:space="preserve">) section 2.17, page 13</w:t>
+      </w:r>
+    </w:p>
+  </w:footnote>
+  <w:footnote w:id="39">
+    <w:p>
+      <w:pPr>
+        <w:pStyle w:val="FootnoteText"/>
+      </w:pPr>
+      <w:r>
+        <w:rPr>
+          <w:rStyle w:val="FootnoteReference"/>
+        </w:rPr>
+        <w:footnoteRef/>
+      </w:r>
+      <w:r>
+        <w:t xml:space="preserve"> </w:t>
+      </w:r>
+      <w:r>
+        <w:t xml:space="preserve">(</w:t>
+      </w:r>
+      <w:hyperlink r:id="rId38">
+        <w:r>
+          <w:rPr>
+            <w:rStyle w:val="Hyperlink"/>
+          </w:rPr>
+          <w:t xml:space="preserve">United Nations, European Union, Food et al., 2014</w:t>
+        </w:r>
+      </w:hyperlink>
+      <w:r>
         <w:t xml:space="preserve">) section 2.21, page 14</w:t>
       </w:r>
     </w:p>
   </w:footnote>
-  <w:footnote w:id="41">
+  <w:footnote w:id="42">
     <w:p>
       <w:pPr>
         <w:pStyle w:val="FootnoteText"/>

</xml_diff>